<commit_message>
Updated the User Manual
</commit_message>
<xml_diff>
--- a/Docs/UserManual/Hoot-User-Manual.docx
+++ b/Docs/UserManual/Hoot-User-Manual.docx
@@ -1,6 +1,6 @@
 
 <file path=word/document.xml><?xml version="1.0" encoding="utf-8"?>
-<w:document xmlns:ve="http://schemas.openxmlformats.org/markup-compatibility/2006" xmlns:o="urn:schemas-microsoft-com:office:office" xmlns:r="http://schemas.openxmlformats.org/officeDocument/2006/relationships" xmlns:m="http://schemas.openxmlformats.org/officeDocument/2006/math" xmlns:v="urn:schemas-microsoft-com:vml" xmlns:wp="http://schemas.openxmlformats.org/drawingml/2006/wordprocessingDrawing" xmlns:w10="urn:schemas-microsoft-com:office:word" xmlns:w="http://schemas.openxmlformats.org/wordprocessingml/2006/main" xmlns:wne="http://schemas.microsoft.com/office/word/2006/wordml">
+<w:document xmlns:wpc="http://schemas.microsoft.com/office/word/2010/wordprocessingCanvas" xmlns:mc="http://schemas.openxmlformats.org/markup-compatibility/2006" xmlns:o="urn:schemas-microsoft-com:office:office" xmlns:r="http://schemas.openxmlformats.org/officeDocument/2006/relationships" xmlns:m="http://schemas.openxmlformats.org/officeDocument/2006/math" xmlns:v="urn:schemas-microsoft-com:vml" xmlns:wp14="http://schemas.microsoft.com/office/word/2010/wordprocessingDrawing" xmlns:wp="http://schemas.openxmlformats.org/drawingml/2006/wordprocessingDrawing" xmlns:w10="urn:schemas-microsoft-com:office:word" xmlns:w="http://schemas.openxmlformats.org/wordprocessingml/2006/main" xmlns:w14="http://schemas.microsoft.com/office/word/2010/wordml" xmlns:wpg="http://schemas.microsoft.com/office/word/2010/wordprocessingGroup" xmlns:wpi="http://schemas.microsoft.com/office/word/2010/wordprocessingInk" xmlns:wne="http://schemas.microsoft.com/office/word/2006/wordml" xmlns:wps="http://schemas.microsoft.com/office/word/2010/wordprocessingShape" mc:Ignorable="w14 wp14">
   <w:body>
     <w:p>
       <w:pPr>
@@ -26,7 +26,7 @@
                     <pic:cNvPicPr/>
                   </pic:nvPicPr>
                   <pic:blipFill>
-                    <a:blip r:embed="rId9" cstate="print"/>
+                    <a:blip r:embed="rId10" cstate="print"/>
                     <a:stretch>
                       <a:fillRect/>
                     </a:stretch>
@@ -64,7 +64,7 @@
           <w:insideH w:val="single" w:sz="4" w:space="0" w:color="auto"/>
           <w:insideV w:val="none" w:sz="0" w:space="0" w:color="auto"/>
         </w:tblBorders>
-        <w:tblLook w:val="04A0"/>
+        <w:tblLook w:val="04A0" w:firstRow="1" w:lastRow="0" w:firstColumn="1" w:lastColumn="0" w:noHBand="0" w:noVBand="1"/>
       </w:tblPr>
       <w:tblGrid>
         <w:gridCol w:w="7416"/>
@@ -220,7 +220,7 @@
           <w:insideH w:val="none" w:sz="0" w:space="0" w:color="auto"/>
           <w:insideV w:val="none" w:sz="0" w:space="0" w:color="auto"/>
         </w:tblBorders>
-        <w:tblLook w:val="04A0"/>
+        <w:tblLook w:val="04A0" w:firstRow="1" w:lastRow="0" w:firstColumn="1" w:lastColumn="0" w:noHBand="0" w:noVBand="1"/>
       </w:tblPr>
       <w:tblGrid>
         <w:gridCol w:w="7416"/>
@@ -366,17 +366,6 @@
         <w:pStyle w:val="NoSpacing"/>
         <w:jc w:val="center"/>
         <w:rPr>
-          <w:rFonts w:ascii="Adobe Garamond Pro Bold" w:hAnsi="Adobe Garamond Pro Bold"/>
-          <w:sz w:val="48"/>
-          <w:szCs w:val="48"/>
-        </w:rPr>
-      </w:pPr>
-    </w:p>
-    <w:p>
-      <w:pPr>
-        <w:pStyle w:val="NoSpacing"/>
-        <w:jc w:val="center"/>
-        <w:rPr>
           <w:rStyle w:val="apple-style-span"/>
           <w:rFonts w:ascii="Garamond" w:hAnsi="Garamond" w:cs="Arial"/>
           <w:color w:val="333333"/>
@@ -440,7 +429,7 @@
           <w:sz w:val="20"/>
           <w:szCs w:val="20"/>
         </w:rPr>
-        <w:t>The University of Montana-Missoula</w:t>
+        <w:t>University of Montana-Missoula</w:t>
       </w:r>
       <w:r>
         <w:rPr>
@@ -461,15 +450,19 @@
         </w:rPr>
         <w:t>Missoula, MT 59812</w:t>
       </w:r>
-      <w:r>
-        <w:rPr>
+    </w:p>
+    <w:p>
+      <w:pPr>
+        <w:pStyle w:val="NoSpacing"/>
+        <w:jc w:val="center"/>
+        <w:rPr>
+          <w:rStyle w:val="apple-style-span"/>
           <w:rFonts w:ascii="Garamond" w:hAnsi="Garamond" w:cs="Arial"/>
           <w:color w:val="333333"/>
           <w:sz w:val="20"/>
           <w:szCs w:val="20"/>
         </w:rPr>
-        <w:br/>
-      </w:r>
+      </w:pPr>
       <w:r>
         <w:rPr>
           <w:rStyle w:val="apple-style-span"/>
@@ -1094,22 +1087,17 @@
           <w:noProof/>
           <w:webHidden/>
         </w:rPr>
-      </w:r>
-      <w:r>
-        <w:rPr>
-          <w:rFonts w:ascii="Garamond" w:hAnsi="Garamond"/>
-          <w:noProof/>
-          <w:webHidden/>
-        </w:rPr>
         <w:fldChar w:fldCharType="separate"/>
       </w:r>
       <w:r>
         <w:rPr>
           <w:rFonts w:ascii="Garamond" w:hAnsi="Garamond"/>
-          <w:noProof/>
-          <w:webHidden/>
-        </w:rPr>
-        <w:t>1</w:t>
+          <w:b/>
+          <w:bCs/>
+          <w:noProof/>
+          <w:webHidden/>
+        </w:rPr>
+        <w:t>Error! Bookmark not defined.</w:t>
       </w:r>
       <w:r>
         <w:rPr>
@@ -1181,22 +1169,17 @@
           <w:noProof/>
           <w:webHidden/>
         </w:rPr>
-      </w:r>
-      <w:r>
-        <w:rPr>
-          <w:rFonts w:ascii="Garamond" w:hAnsi="Garamond"/>
-          <w:noProof/>
-          <w:webHidden/>
-        </w:rPr>
         <w:fldChar w:fldCharType="separate"/>
       </w:r>
       <w:r>
         <w:rPr>
           <w:rFonts w:ascii="Garamond" w:hAnsi="Garamond"/>
-          <w:noProof/>
-          <w:webHidden/>
-        </w:rPr>
-        <w:t>1</w:t>
+          <w:b/>
+          <w:bCs/>
+          <w:noProof/>
+          <w:webHidden/>
+        </w:rPr>
+        <w:t>Error! Bookmark not defined.</w:t>
       </w:r>
       <w:r>
         <w:rPr>
@@ -1268,22 +1251,17 @@
           <w:noProof/>
           <w:webHidden/>
         </w:rPr>
-      </w:r>
-      <w:r>
-        <w:rPr>
-          <w:rFonts w:ascii="Garamond" w:hAnsi="Garamond"/>
-          <w:noProof/>
-          <w:webHidden/>
-        </w:rPr>
         <w:fldChar w:fldCharType="separate"/>
       </w:r>
       <w:r>
         <w:rPr>
           <w:rFonts w:ascii="Garamond" w:hAnsi="Garamond"/>
-          <w:noProof/>
-          <w:webHidden/>
-        </w:rPr>
-        <w:t>1</w:t>
+          <w:b/>
+          <w:bCs/>
+          <w:noProof/>
+          <w:webHidden/>
+        </w:rPr>
+        <w:t>Error! Bookmark not defined.</w:t>
       </w:r>
       <w:r>
         <w:rPr>
@@ -1374,22 +1352,17 @@
           <w:noProof/>
           <w:webHidden/>
         </w:rPr>
-      </w:r>
-      <w:r>
-        <w:rPr>
-          <w:rFonts w:ascii="Garamond" w:hAnsi="Garamond"/>
-          <w:noProof/>
-          <w:webHidden/>
-        </w:rPr>
         <w:fldChar w:fldCharType="separate"/>
       </w:r>
       <w:r>
         <w:rPr>
           <w:rFonts w:ascii="Garamond" w:hAnsi="Garamond"/>
-          <w:noProof/>
-          <w:webHidden/>
-        </w:rPr>
-        <w:t>1</w:t>
+          <w:b/>
+          <w:bCs/>
+          <w:noProof/>
+          <w:webHidden/>
+        </w:rPr>
+        <w:t>Error! Bookmark not defined.</w:t>
       </w:r>
       <w:r>
         <w:rPr>
@@ -1468,22 +1441,17 @@
           <w:noProof/>
           <w:webHidden/>
         </w:rPr>
-      </w:r>
-      <w:r>
-        <w:rPr>
-          <w:rFonts w:ascii="Garamond" w:hAnsi="Garamond"/>
-          <w:noProof/>
-          <w:webHidden/>
-        </w:rPr>
         <w:fldChar w:fldCharType="separate"/>
       </w:r>
       <w:r>
         <w:rPr>
           <w:rFonts w:ascii="Garamond" w:hAnsi="Garamond"/>
-          <w:noProof/>
-          <w:webHidden/>
-        </w:rPr>
-        <w:t>1</w:t>
+          <w:b/>
+          <w:bCs/>
+          <w:noProof/>
+          <w:webHidden/>
+        </w:rPr>
+        <w:t>Error! Bookmark not defined.</w:t>
       </w:r>
       <w:r>
         <w:rPr>
@@ -1555,22 +1523,17 @@
           <w:noProof/>
           <w:webHidden/>
         </w:rPr>
-      </w:r>
-      <w:r>
-        <w:rPr>
-          <w:rFonts w:ascii="Garamond" w:hAnsi="Garamond"/>
-          <w:noProof/>
-          <w:webHidden/>
-        </w:rPr>
         <w:fldChar w:fldCharType="separate"/>
       </w:r>
       <w:r>
         <w:rPr>
           <w:rFonts w:ascii="Garamond" w:hAnsi="Garamond"/>
-          <w:noProof/>
-          <w:webHidden/>
-        </w:rPr>
-        <w:t>1</w:t>
+          <w:b/>
+          <w:bCs/>
+          <w:noProof/>
+          <w:webHidden/>
+        </w:rPr>
+        <w:t>Error! Bookmark not defined.</w:t>
       </w:r>
       <w:r>
         <w:rPr>
@@ -1882,7 +1845,47 @@
         <w:rPr>
           <w:rFonts w:ascii="Garamond" w:hAnsi="Garamond"/>
         </w:rPr>
-        <w:t xml:space="preserve"> attempt to repair the battery or any cabling. The ARTiGO unit and Tekeon batteries can produce a </w:t>
+        <w:t xml:space="preserve"> attempt to repair the battery or any cabling. The </w:t>
+      </w:r>
+      <w:proofErr w:type="spellStart"/>
+      <w:r>
+        <w:rPr>
+          <w:rFonts w:ascii="Garamond" w:hAnsi="Garamond"/>
+        </w:rPr>
+        <w:t>ARTiGO</w:t>
+      </w:r>
+      <w:proofErr w:type="spellEnd"/>
+      <w:r>
+        <w:rPr>
+          <w:rFonts w:ascii="Garamond" w:hAnsi="Garamond"/>
+        </w:rPr>
+        <w:t xml:space="preserve"> unit and </w:t>
+      </w:r>
+      <w:proofErr w:type="spellStart"/>
+      <w:r>
+        <w:rPr>
+          <w:rFonts w:ascii="Garamond" w:hAnsi="Garamond"/>
+        </w:rPr>
+        <w:t>Tek</w:t>
+      </w:r>
+      <w:r>
+        <w:rPr>
+          <w:rFonts w:ascii="Garamond" w:hAnsi="Garamond"/>
+        </w:rPr>
+        <w:t>k</w:t>
+      </w:r>
+      <w:r>
+        <w:rPr>
+          <w:rFonts w:ascii="Garamond" w:hAnsi="Garamond"/>
+        </w:rPr>
+        <w:t>eon</w:t>
+      </w:r>
+      <w:proofErr w:type="spellEnd"/>
+      <w:r>
+        <w:rPr>
+          <w:rFonts w:ascii="Garamond" w:hAnsi="Garamond"/>
+        </w:rPr>
+        <w:t xml:space="preserve"> batteries can produce a </w:t>
       </w:r>
       <w:r>
         <w:rPr>
@@ -1895,7 +1898,21 @@
         <w:rPr>
           <w:rFonts w:ascii="Garamond" w:hAnsi="Garamond"/>
         </w:rPr>
-        <w:t xml:space="preserve"> kill and all safety precautions should be followed to prevent death. The ARTiGO case will provide protection from electric discharge caused by static electricity, but all components are static sensitive so precautions should be taken if the case is removed.</w:t>
+        <w:t xml:space="preserve"> kill and all safety precautions should be followed to prevent death. The </w:t>
+      </w:r>
+      <w:proofErr w:type="spellStart"/>
+      <w:r>
+        <w:rPr>
+          <w:rFonts w:ascii="Garamond" w:hAnsi="Garamond"/>
+        </w:rPr>
+        <w:t>ARTiGO</w:t>
+      </w:r>
+      <w:proofErr w:type="spellEnd"/>
+      <w:r>
+        <w:rPr>
+          <w:rFonts w:ascii="Garamond" w:hAnsi="Garamond"/>
+        </w:rPr>
+        <w:t xml:space="preserve"> case will provide protection from electric discharge caused by static electricity, but all components are static sensitive so precautions should be taken if the case is removed.</w:t>
       </w:r>
     </w:p>
     <w:p>
@@ -2071,7 +2088,21 @@
         <w:rPr>
           <w:rFonts w:ascii="Garamond" w:hAnsi="Garamond"/>
         </w:rPr>
-        <w:t xml:space="preserve">On the first day of class we discussed our options with Professor Joel Henry, who told us he had been approached by Dave Ausband of the Wildlife Biology Department to work on something that had been previously designed, but was not working with the specified requirements of his research.  This, we learned, was a system to play sounds in the field and then record any answering sounds based on a schedule.  </w:t>
+        <w:t xml:space="preserve">On the first day of class we discussed our options with Professor Joel Henry, who told us he had been approached by Dave </w:t>
+      </w:r>
+      <w:proofErr w:type="spellStart"/>
+      <w:r>
+        <w:rPr>
+          <w:rFonts w:ascii="Garamond" w:hAnsi="Garamond"/>
+        </w:rPr>
+        <w:t>Ausband</w:t>
+      </w:r>
+      <w:proofErr w:type="spellEnd"/>
+      <w:r>
+        <w:rPr>
+          <w:rFonts w:ascii="Garamond" w:hAnsi="Garamond"/>
+        </w:rPr>
+        <w:t xml:space="preserve"> of the Wildlife Biology Department to work on something that had been previously designed, but was not working with the specified requirements of his research.  This, we learned, was a system to play sounds in the field and then record any answering sounds based on a schedule.  </w:t>
       </w:r>
     </w:p>
     <w:p>
@@ -2105,7 +2136,19 @@
         <w:rPr>
           <w:rFonts w:ascii="Garamond" w:hAnsi="Garamond"/>
         </w:rPr>
-        <w:t xml:space="preserve"> his research of wolves (frequently called the "wolf box") was unreliable, and yielded very mixed results in terms of success and  failure.  The </w:t>
+        <w:t xml:space="preserve"> his research of wolves (frequently called the "wolf box") was unreliable, and yielded very mixed r</w:t>
+      </w:r>
+      <w:r>
+        <w:rPr>
+          <w:rFonts w:ascii="Garamond" w:hAnsi="Garamond"/>
+        </w:rPr>
+        <w:t xml:space="preserve">esults in terms of success and </w:t>
+      </w:r>
+      <w:r>
+        <w:rPr>
+          <w:rFonts w:ascii="Garamond" w:hAnsi="Garamond"/>
+        </w:rPr>
+        <w:t xml:space="preserve">failure.  The </w:t>
       </w:r>
       <w:r>
         <w:rPr>
@@ -2232,6 +2275,7 @@
         </w:rPr>
         <w:t xml:space="preserve">Installing </w:t>
       </w:r>
+      <w:proofErr w:type="spellStart"/>
       <w:r>
         <w:rPr>
           <w:rFonts w:ascii="Adobe Garamond Pro Bold" w:hAnsi="Adobe Garamond Pro Bold"/>
@@ -2248,7 +2292,17 @@
           <w:sz w:val="32"/>
           <w:szCs w:val="32"/>
         </w:rPr>
-        <w:t>d on the Box</w:t>
+        <w:t>d</w:t>
+      </w:r>
+      <w:proofErr w:type="spellEnd"/>
+      <w:r>
+        <w:rPr>
+          <w:rFonts w:ascii="Adobe Garamond Pro Bold" w:hAnsi="Adobe Garamond Pro Bold"/>
+          <w:color w:val="808080" w:themeColor="background1" w:themeShade="80"/>
+          <w:sz w:val="32"/>
+          <w:szCs w:val="32"/>
+        </w:rPr>
+        <w:t xml:space="preserve"> on the Box</w:t>
       </w:r>
     </w:p>
     <w:p>
@@ -2277,6 +2331,7 @@
         </w:rPr>
         <w:t xml:space="preserve">Put </w:t>
       </w:r>
+      <w:proofErr w:type="spellStart"/>
       <w:r>
         <w:rPr>
           <w:rFonts w:ascii="Garamond" w:hAnsi="Garamond"/>
@@ -2287,7 +2342,14 @@
         <w:rPr>
           <w:rFonts w:ascii="Garamond" w:hAnsi="Garamond"/>
         </w:rPr>
-        <w:t>d folder on a flash drive</w:t>
+        <w:t>d</w:t>
+      </w:r>
+      <w:proofErr w:type="spellEnd"/>
+      <w:r>
+        <w:rPr>
+          <w:rFonts w:ascii="Garamond" w:hAnsi="Garamond"/>
+        </w:rPr>
+        <w:t xml:space="preserve"> folder on a flash drive</w:t>
       </w:r>
     </w:p>
     <w:p>
@@ -2307,6 +2369,7 @@
         </w:rPr>
         <w:t xml:space="preserve">Move </w:t>
       </w:r>
+      <w:proofErr w:type="spellStart"/>
       <w:r>
         <w:rPr>
           <w:rFonts w:ascii="Garamond" w:hAnsi="Garamond"/>
@@ -2317,7 +2380,14 @@
         <w:rPr>
           <w:rFonts w:ascii="Garamond" w:hAnsi="Garamond"/>
         </w:rPr>
-        <w:t>d to desktop of device</w:t>
+        <w:t>d</w:t>
+      </w:r>
+      <w:proofErr w:type="spellEnd"/>
+      <w:r>
+        <w:rPr>
+          <w:rFonts w:ascii="Garamond" w:hAnsi="Garamond"/>
+        </w:rPr>
+        <w:t xml:space="preserve"> to desktop of device</w:t>
       </w:r>
     </w:p>
     <w:p>
@@ -2401,7 +2471,7 @@
                         </a:cNvPicPr>
                       </a:nvPicPr>
                       <a:blipFill>
-                        <a:blip r:embed="rId10" cstate="print"/>
+                        <a:blip r:embed="rId11" cstate="print"/>
                         <a:srcRect/>
                         <a:stretch>
                           <a:fillRect/>
@@ -2426,7 +2496,7 @@
                         </a:cNvPicPr>
                       </a:nvPicPr>
                       <a:blipFill>
-                        <a:blip r:embed="rId11" cstate="print"/>
+                        <a:blip r:embed="rId12" cstate="print"/>
                         <a:srcRect/>
                         <a:stretch>
                           <a:fillRect/>
@@ -2451,7 +2521,7 @@
                         </a:cNvPicPr>
                       </a:nvPicPr>
                       <a:blipFill>
-                        <a:blip r:embed="rId12" cstate="print"/>
+                        <a:blip r:embed="rId13" cstate="print"/>
                         <a:srcRect/>
                         <a:stretch>
                           <a:fillRect/>
@@ -2640,7 +2710,7 @@
                     </pic:cNvPicPr>
                   </pic:nvPicPr>
                   <pic:blipFill>
-                    <a:blip r:embed="rId13" cstate="print"/>
+                    <a:blip r:embed="rId14" cstate="print"/>
                     <a:srcRect b="34568"/>
                     <a:stretch>
                       <a:fillRect/>
@@ -2711,7 +2781,7 @@
                     </pic:cNvPicPr>
                   </pic:nvPicPr>
                   <pic:blipFill>
-                    <a:blip r:embed="rId14" cstate="print"/>
+                    <a:blip r:embed="rId15" cstate="print"/>
                     <a:srcRect/>
                     <a:stretch>
                       <a:fillRect/>
@@ -2927,7 +2997,7 @@
                     </pic:cNvPicPr>
                   </pic:nvPicPr>
                   <pic:blipFill>
-                    <a:blip r:embed="rId15" cstate="print"/>
+                    <a:blip r:embed="rId16" cstate="print"/>
                     <a:stretch>
                       <a:fillRect/>
                     </a:stretch>
@@ -3229,7 +3299,7 @@
                     </pic:cNvPicPr>
                   </pic:nvPicPr>
                   <pic:blipFill>
-                    <a:blip r:embed="rId15" cstate="print"/>
+                    <a:blip r:embed="rId16" cstate="print"/>
                     <a:stretch>
                       <a:fillRect/>
                     </a:stretch>
@@ -3324,7 +3394,7 @@
                     </pic:cNvPicPr>
                   </pic:nvPicPr>
                   <pic:blipFill>
-                    <a:blip r:embed="rId16" cstate="print"/>
+                    <a:blip r:embed="rId17" cstate="print"/>
                     <a:stretch>
                       <a:fillRect/>
                     </a:stretch>
@@ -3418,7 +3488,7 @@
                     </pic:cNvPicPr>
                   </pic:nvPicPr>
                   <pic:blipFill>
-                    <a:blip r:embed="rId17" cstate="print"/>
+                    <a:blip r:embed="rId18" cstate="print"/>
                     <a:stretch>
                       <a:fillRect/>
                     </a:stretch>
@@ -3538,7 +3608,7 @@
                     </pic:cNvPicPr>
                   </pic:nvPicPr>
                   <pic:blipFill>
-                    <a:blip r:embed="rId18" cstate="print"/>
+                    <a:blip r:embed="rId19" cstate="print"/>
                     <a:stretch>
                       <a:fillRect/>
                     </a:stretch>
@@ -3652,7 +3722,7 @@
                     </pic:cNvPicPr>
                   </pic:nvPicPr>
                   <pic:blipFill>
-                    <a:blip r:embed="rId19" cstate="print"/>
+                    <a:blip r:embed="rId20" cstate="print"/>
                     <a:stretch>
                       <a:fillRect/>
                     </a:stretch>
@@ -3735,7 +3805,7 @@
                     </pic:cNvPicPr>
                   </pic:nvPicPr>
                   <pic:blipFill>
-                    <a:blip r:embed="rId20" cstate="print"/>
+                    <a:blip r:embed="rId21" cstate="print"/>
                     <a:stretch>
                       <a:fillRect/>
                     </a:stretch>
@@ -3847,7 +3917,7 @@
                     </pic:cNvPicPr>
                   </pic:nvPicPr>
                   <pic:blipFill>
-                    <a:blip r:embed="rId20" cstate="print"/>
+                    <a:blip r:embed="rId21" cstate="print"/>
                     <a:stretch>
                       <a:fillRect/>
                     </a:stretch>
@@ -3980,7 +4050,7 @@
                     </pic:cNvPicPr>
                   </pic:nvPicPr>
                   <pic:blipFill>
-                    <a:blip r:embed="rId21" cstate="print"/>
+                    <a:blip r:embed="rId22" cstate="print"/>
                     <a:stretch>
                       <a:fillRect/>
                     </a:stretch>
@@ -4049,7 +4119,7 @@
                     </pic:cNvPicPr>
                   </pic:nvPicPr>
                   <pic:blipFill>
-                    <a:blip r:embed="rId22" cstate="print"/>
+                    <a:blip r:embed="rId23" cstate="print"/>
                     <a:stretch>
                       <a:fillRect/>
                     </a:stretch>
@@ -4151,7 +4221,7 @@
                     </pic:cNvPicPr>
                   </pic:nvPicPr>
                   <pic:blipFill>
-                    <a:blip r:embed="rId23" cstate="print"/>
+                    <a:blip r:embed="rId24" cstate="print"/>
                     <a:stretch>
                       <a:fillRect/>
                     </a:stretch>
@@ -4275,7 +4345,7 @@
                     </pic:cNvPicPr>
                   </pic:nvPicPr>
                   <pic:blipFill>
-                    <a:blip r:embed="rId24" cstate="print"/>
+                    <a:blip r:embed="rId25" cstate="print"/>
                     <a:stretch>
                       <a:fillRect/>
                     </a:stretch>
@@ -4389,7 +4459,7 @@
                     </pic:cNvPicPr>
                   </pic:nvPicPr>
                   <pic:blipFill>
-                    <a:blip r:embed="rId25" cstate="print"/>
+                    <a:blip r:embed="rId26" cstate="print"/>
                     <a:stretch>
                       <a:fillRect/>
                     </a:stretch>
@@ -4687,7 +4757,7 @@
                       </a:cNvPicPr>
                     </a:nvPicPr>
                     <a:blipFill>
-                      <a:blip r:embed="rId26" cstate="print"/>
+                      <a:blip r:embed="rId27" cstate="print"/>
                       <a:stretch>
                         <a:fillRect/>
                       </a:stretch>
@@ -4710,7 +4780,7 @@
                       </a:cNvPicPr>
                     </a:nvPicPr>
                     <a:blipFill>
-                      <a:blip r:embed="rId10" cstate="print"/>
+                      <a:blip r:embed="rId11" cstate="print"/>
                       <a:srcRect/>
                       <a:stretch>
                         <a:fillRect/>
@@ -5139,7 +5209,7 @@
                     </pic:cNvPicPr>
                   </pic:nvPicPr>
                   <pic:blipFill>
-                    <a:blip r:embed="rId27" cstate="print"/>
+                    <a:blip r:embed="rId28" cstate="print"/>
                     <a:stretch>
                       <a:fillRect/>
                     </a:stretch>
@@ -5209,12 +5279,14 @@
                       <w:rStyle w:val="SubtleEmphasis"/>
                     </w:rPr>
                   </w:pPr>
+                  <w:proofErr w:type="gramStart"/>
                   <w:r>
                     <w:rPr>
                       <w:rStyle w:val="SubtleEmphasis"/>
                     </w:rPr>
                     <w:t xml:space="preserve">Figure </w:t>
                   </w:r>
+                  <w:proofErr w:type="gramEnd"/>
                   <w:r>
                     <w:rPr>
                       <w:rStyle w:val="SubtleEmphasis"/>
@@ -5236,6 +5308,7 @@
                   <w:r>
                     <w:rPr>
                       <w:rStyle w:val="SubtleEmphasis"/>
+                      <w:noProof/>
                     </w:rPr>
                     <w:t>1</w:t>
                   </w:r>
@@ -5245,12 +5318,14 @@
                     </w:rPr>
                     <w:fldChar w:fldCharType="end"/>
                   </w:r>
+                  <w:proofErr w:type="gramStart"/>
                   <w:r>
                     <w:rPr>
                       <w:rStyle w:val="SubtleEmphasis"/>
                     </w:rPr>
                     <w:t>- Photo of the interior of one of the units.</w:t>
                   </w:r>
+                  <w:proofErr w:type="gramEnd"/>
                 </w:p>
               </w:txbxContent>
             </v:textbox>
@@ -5262,7 +5337,21 @@
         <w:rPr>
           <w:rFonts w:ascii="Garamond" w:hAnsi="Garamond"/>
         </w:rPr>
-        <w:t>The hardware in this project is the original hardware provided us by Dave Ausband.  While changing some of the hardware may have yielded a better final product in the long run, we did not have enough time to completely test a new product line, and thus decided to make the software work properly for what we were provided.</w:t>
+        <w:t xml:space="preserve">The hardware in this project is the original hardware provided us by Dave </w:t>
+      </w:r>
+      <w:proofErr w:type="spellStart"/>
+      <w:r>
+        <w:rPr>
+          <w:rFonts w:ascii="Garamond" w:hAnsi="Garamond"/>
+        </w:rPr>
+        <w:t>Ausband</w:t>
+      </w:r>
+      <w:proofErr w:type="spellEnd"/>
+      <w:r>
+        <w:rPr>
+          <w:rFonts w:ascii="Garamond" w:hAnsi="Garamond"/>
+        </w:rPr>
+        <w:t>.  While changing some of the hardware may have yielded a better final product in the long run, we did not have enough time to completely test a new product line, and thus decided to make the software work properly for what we were provided.</w:t>
       </w:r>
     </w:p>
     <w:p>
@@ -5326,11 +5415,19 @@
         </w:rPr>
         <w:t xml:space="preserve">Mainboard: </w:t>
       </w:r>
-      <w:r>
-        <w:rPr>
-          <w:rFonts w:ascii="Garamond" w:hAnsi="Garamond"/>
-        </w:rPr>
-        <w:t xml:space="preserve">ARTiGO Pico-ITX </w:t>
+      <w:proofErr w:type="spellStart"/>
+      <w:r>
+        <w:rPr>
+          <w:rFonts w:ascii="Garamond" w:hAnsi="Garamond"/>
+        </w:rPr>
+        <w:t>ARTiGO</w:t>
+      </w:r>
+      <w:proofErr w:type="spellEnd"/>
+      <w:r>
+        <w:rPr>
+          <w:rFonts w:ascii="Garamond" w:hAnsi="Garamond"/>
+        </w:rPr>
+        <w:t xml:space="preserve"> Pico-ITX </w:t>
       </w:r>
     </w:p>
     <w:p>
@@ -5460,7 +5557,35 @@
         <w:rPr>
           <w:rFonts w:ascii="Garamond" w:hAnsi="Garamond"/>
         </w:rPr>
-        <w:t xml:space="preserve"> Via Unichrome ProII graphics adapter with 1 VGA port </w:t>
+        <w:t xml:space="preserve"> Via </w:t>
+      </w:r>
+      <w:proofErr w:type="spellStart"/>
+      <w:r>
+        <w:rPr>
+          <w:rFonts w:ascii="Garamond" w:hAnsi="Garamond"/>
+        </w:rPr>
+        <w:t>Unichrome</w:t>
+      </w:r>
+      <w:proofErr w:type="spellEnd"/>
+      <w:r>
+        <w:rPr>
+          <w:rFonts w:ascii="Garamond" w:hAnsi="Garamond"/>
+        </w:rPr>
+        <w:t xml:space="preserve"> </w:t>
+      </w:r>
+      <w:proofErr w:type="spellStart"/>
+      <w:r>
+        <w:rPr>
+          <w:rFonts w:ascii="Garamond" w:hAnsi="Garamond"/>
+        </w:rPr>
+        <w:t>ProII</w:t>
+      </w:r>
+      <w:proofErr w:type="spellEnd"/>
+      <w:r>
+        <w:rPr>
+          <w:rFonts w:ascii="Garamond" w:hAnsi="Garamond"/>
+        </w:rPr>
+        <w:t xml:space="preserve"> graphics adapter with 1 VGA port </w:t>
       </w:r>
     </w:p>
     <w:p>
@@ -5486,7 +5611,19 @@
         <w:rPr>
           <w:rFonts w:ascii="Garamond" w:hAnsi="Garamond"/>
         </w:rPr>
-        <w:t xml:space="preserve"> 10/100 ethernet </w:t>
+        <w:t xml:space="preserve"> 10/100 </w:t>
+      </w:r>
+      <w:r>
+        <w:rPr>
+          <w:rFonts w:ascii="Garamond" w:hAnsi="Garamond"/>
+        </w:rPr>
+        <w:t>Ethernet</w:t>
+      </w:r>
+      <w:r>
+        <w:rPr>
+          <w:rFonts w:ascii="Garamond" w:hAnsi="Garamond"/>
+        </w:rPr>
+        <w:t xml:space="preserve"> </w:t>
       </w:r>
     </w:p>
     <w:p>
@@ -5564,7 +5701,47 @@
         <w:rPr>
           <w:rFonts w:ascii="Garamond" w:hAnsi="Garamond"/>
         </w:rPr>
-        <w:t>The unit is using two Tekkeon MP3450 LiIon batteries to provide 12VDC with 7.0A. The batteries can be charged using the ARTiGO power adapter. The batteries have an internal charge controller and lockouts prevent over charging. The battery is designed to control voltage output to maintain proper output voltage over the batteries usage.</w:t>
+        <w:t xml:space="preserve">The unit is using two </w:t>
+      </w:r>
+      <w:proofErr w:type="spellStart"/>
+      <w:r>
+        <w:rPr>
+          <w:rFonts w:ascii="Garamond" w:hAnsi="Garamond"/>
+        </w:rPr>
+        <w:t>Tekkeon</w:t>
+      </w:r>
+      <w:proofErr w:type="spellEnd"/>
+      <w:r>
+        <w:rPr>
+          <w:rFonts w:ascii="Garamond" w:hAnsi="Garamond"/>
+        </w:rPr>
+        <w:t xml:space="preserve"> MP3450 Li</w:t>
+      </w:r>
+      <w:r>
+        <w:rPr>
+          <w:rFonts w:ascii="Garamond" w:hAnsi="Garamond"/>
+        </w:rPr>
+        <w:t xml:space="preserve">thium </w:t>
+      </w:r>
+      <w:r>
+        <w:rPr>
+          <w:rFonts w:ascii="Garamond" w:hAnsi="Garamond"/>
+        </w:rPr>
+        <w:t xml:space="preserve">Ion batteries to provide 12VDC with 7.0A. The batteries can be charged using the </w:t>
+      </w:r>
+      <w:proofErr w:type="spellStart"/>
+      <w:r>
+        <w:rPr>
+          <w:rFonts w:ascii="Garamond" w:hAnsi="Garamond"/>
+        </w:rPr>
+        <w:t>ARTiGO</w:t>
+      </w:r>
+      <w:proofErr w:type="spellEnd"/>
+      <w:r>
+        <w:rPr>
+          <w:rFonts w:ascii="Garamond" w:hAnsi="Garamond"/>
+        </w:rPr>
+        <w:t xml:space="preserve"> power adapter. The batteries have an internal charge controller and lockouts prevent over charging. The battery is designed to control voltage output to maintain proper output voltage over the batteries usage.</w:t>
       </w:r>
     </w:p>
     <w:p>
@@ -5590,7 +5767,15 @@
         <w:rPr>
           <w:rFonts w:ascii="Garamond" w:hAnsi="Garamond"/>
         </w:rPr>
-        <w:t>The unit currently uses a 5 watt USB Yamaha speaker.</w:t>
+        <w:t>The unit currently uses a 5 watt USB Yamaha speak</w:t>
+      </w:r>
+      <w:bookmarkStart w:id="0" w:name="_GoBack"/>
+      <w:bookmarkEnd w:id="0"/>
+      <w:r>
+        <w:rPr>
+          <w:rFonts w:ascii="Garamond" w:hAnsi="Garamond"/>
+        </w:rPr>
+        <w:t>er.</w:t>
       </w:r>
       <w:r>
         <w:rPr>
@@ -5661,7 +5846,7 @@
                     </pic:cNvPicPr>
                   </pic:nvPicPr>
                   <pic:blipFill>
-                    <a:blip r:embed="rId28" cstate="print"/>
+                    <a:blip r:embed="rId29" cstate="print"/>
                     <a:stretch>
                       <a:fillRect/>
                     </a:stretch>
@@ -6022,7 +6207,21 @@
         <w:rPr>
           <w:rFonts w:ascii="Garamond" w:hAnsi="Garamond"/>
         </w:rPr>
-        <w:t>Create a blank text document named “nostart” in main directory of USB key</w:t>
+        <w:t>Create a blank text document named “</w:t>
+      </w:r>
+      <w:proofErr w:type="spellStart"/>
+      <w:r>
+        <w:rPr>
+          <w:rFonts w:ascii="Garamond" w:hAnsi="Garamond"/>
+        </w:rPr>
+        <w:t>nostart</w:t>
+      </w:r>
+      <w:proofErr w:type="spellEnd"/>
+      <w:r>
+        <w:rPr>
+          <w:rFonts w:ascii="Garamond" w:hAnsi="Garamond"/>
+        </w:rPr>
+        <w:t>” in main directory of USB key</w:t>
       </w:r>
     </w:p>
     <w:p>
@@ -6157,47 +6356,6 @@
           <w:szCs w:val="48"/>
         </w:rPr>
       </w:pPr>
-    </w:p>
-    <w:p>
-      <w:pPr>
-        <w:pStyle w:val="NoSpacing"/>
-        <w:rPr>
-          <w:rFonts w:ascii="Adobe Garamond Pro Bold" w:hAnsi="Adobe Garamond Pro Bold"/>
-          <w:color w:val="808080" w:themeColor="background1" w:themeShade="80"/>
-          <w:sz w:val="48"/>
-          <w:szCs w:val="48"/>
-        </w:rPr>
-      </w:pPr>
-    </w:p>
-    <w:p>
-      <w:pPr>
-        <w:pStyle w:val="NoSpacing"/>
-        <w:rPr>
-          <w:rFonts w:ascii="Adobe Garamond Pro Bold" w:hAnsi="Adobe Garamond Pro Bold"/>
-          <w:color w:val="808080" w:themeColor="background1" w:themeShade="80"/>
-          <w:sz w:val="48"/>
-          <w:szCs w:val="48"/>
-        </w:rPr>
-      </w:pPr>
-    </w:p>
-    <w:p>
-      <w:pPr>
-        <w:rPr>
-          <w:rFonts w:ascii="Adobe Garamond Pro Bold" w:hAnsi="Adobe Garamond Pro Bold"/>
-          <w:color w:val="808080" w:themeColor="background1" w:themeShade="80"/>
-          <w:sz w:val="48"/>
-          <w:szCs w:val="48"/>
-        </w:rPr>
-      </w:pPr>
-      <w:r>
-        <w:rPr>
-          <w:rFonts w:ascii="Adobe Garamond Pro Bold" w:hAnsi="Adobe Garamond Pro Bold"/>
-          <w:color w:val="808080" w:themeColor="background1" w:themeShade="80"/>
-          <w:sz w:val="48"/>
-          <w:szCs w:val="48"/>
-        </w:rPr>
-        <w:br w:type="page"/>
-      </w:r>
     </w:p>
     <w:p>
       <w:pPr>
@@ -6345,7 +6503,21 @@
         <w:rPr>
           <w:rFonts w:ascii="Garamond" w:hAnsi="Garamond"/>
         </w:rPr>
-        <w:t>for Debian Linux-Based OS’s only</w:t>
+        <w:t xml:space="preserve">for </w:t>
+      </w:r>
+      <w:proofErr w:type="spellStart"/>
+      <w:r>
+        <w:rPr>
+          <w:rFonts w:ascii="Garamond" w:hAnsi="Garamond"/>
+        </w:rPr>
+        <w:t>Debian</w:t>
+      </w:r>
+      <w:proofErr w:type="spellEnd"/>
+      <w:r>
+        <w:rPr>
+          <w:rFonts w:ascii="Garamond" w:hAnsi="Garamond"/>
+        </w:rPr>
+        <w:t xml:space="preserve"> Linux-Based OS’s only</w:t>
       </w:r>
     </w:p>
     <w:p>
@@ -6468,165 +6640,6 @@
           <w:szCs w:val="48"/>
         </w:rPr>
       </w:pPr>
-    </w:p>
-    <w:p>
-      <w:pPr>
-        <w:rPr>
-          <w:rFonts w:ascii="Adobe Garamond Pro Bold" w:hAnsi="Adobe Garamond Pro Bold"/>
-          <w:color w:val="808080" w:themeColor="background1" w:themeShade="80"/>
-          <w:sz w:val="48"/>
-          <w:szCs w:val="48"/>
-        </w:rPr>
-      </w:pPr>
-      <w:r>
-        <w:rPr>
-          <w:rFonts w:ascii="Adobe Garamond Pro Bold" w:hAnsi="Adobe Garamond Pro Bold"/>
-          <w:color w:val="808080" w:themeColor="background1" w:themeShade="80"/>
-          <w:sz w:val="48"/>
-          <w:szCs w:val="48"/>
-        </w:rPr>
-        <w:lastRenderedPageBreak/>
-        <w:br w:type="page"/>
-      </w:r>
-    </w:p>
-    <w:p>
-      <w:pPr>
-        <w:pStyle w:val="NoSpacing"/>
-        <w:rPr>
-          <w:rFonts w:ascii="Adobe Garamond Pro Bold" w:hAnsi="Adobe Garamond Pro Bold"/>
-          <w:color w:val="808080" w:themeColor="background1" w:themeShade="80"/>
-          <w:sz w:val="48"/>
-          <w:szCs w:val="48"/>
-        </w:rPr>
-      </w:pPr>
-      <w:r>
-        <w:rPr>
-          <w:rFonts w:ascii="Adobe Garamond Pro Bold" w:hAnsi="Adobe Garamond Pro Bold"/>
-          <w:color w:val="808080" w:themeColor="background1" w:themeShade="80"/>
-          <w:sz w:val="48"/>
-          <w:szCs w:val="48"/>
-        </w:rPr>
-        <w:lastRenderedPageBreak/>
-        <w:t>Index</w:t>
-      </w:r>
-    </w:p>
-    <w:p>
-      <w:pPr>
-        <w:pStyle w:val="NoSpacing"/>
-        <w:rPr>
-          <w:rFonts w:ascii="Adobe Garamond Pro Bold" w:hAnsi="Adobe Garamond Pro Bold"/>
-          <w:color w:val="808080" w:themeColor="background1" w:themeShade="80"/>
-          <w:sz w:val="48"/>
-          <w:szCs w:val="48"/>
-        </w:rPr>
-      </w:pPr>
-    </w:p>
-    <w:p>
-      <w:pPr>
-        <w:pStyle w:val="NoSpacing"/>
-        <w:rPr>
-          <w:rFonts w:ascii="Adobe Garamond Pro Bold" w:hAnsi="Adobe Garamond Pro Bold"/>
-          <w:color w:val="808080" w:themeColor="background1" w:themeShade="80"/>
-          <w:sz w:val="48"/>
-          <w:szCs w:val="48"/>
-        </w:rPr>
-      </w:pPr>
-    </w:p>
-    <w:p>
-      <w:pPr>
-        <w:pStyle w:val="NoSpacing"/>
-        <w:rPr>
-          <w:rFonts w:ascii="Adobe Garamond Pro Bold" w:hAnsi="Adobe Garamond Pro Bold"/>
-          <w:color w:val="808080" w:themeColor="background1" w:themeShade="80"/>
-          <w:sz w:val="48"/>
-          <w:szCs w:val="48"/>
-        </w:rPr>
-      </w:pPr>
-    </w:p>
-    <w:p>
-      <w:pPr>
-        <w:pStyle w:val="NoSpacing"/>
-        <w:rPr>
-          <w:rFonts w:ascii="Adobe Garamond Pro Bold" w:hAnsi="Adobe Garamond Pro Bold"/>
-          <w:color w:val="808080" w:themeColor="background1" w:themeShade="80"/>
-          <w:sz w:val="48"/>
-          <w:szCs w:val="48"/>
-        </w:rPr>
-      </w:pPr>
-    </w:p>
-    <w:p>
-      <w:pPr>
-        <w:pStyle w:val="NoSpacing"/>
-        <w:rPr>
-          <w:rFonts w:ascii="Adobe Garamond Pro Bold" w:hAnsi="Adobe Garamond Pro Bold"/>
-          <w:color w:val="808080" w:themeColor="background1" w:themeShade="80"/>
-          <w:sz w:val="48"/>
-          <w:szCs w:val="48"/>
-        </w:rPr>
-      </w:pPr>
-    </w:p>
-    <w:p>
-      <w:pPr>
-        <w:pStyle w:val="NoSpacing"/>
-        <w:rPr>
-          <w:rFonts w:ascii="Adobe Garamond Pro Bold" w:hAnsi="Adobe Garamond Pro Bold"/>
-          <w:color w:val="808080" w:themeColor="background1" w:themeShade="80"/>
-          <w:sz w:val="48"/>
-          <w:szCs w:val="48"/>
-        </w:rPr>
-      </w:pPr>
-    </w:p>
-    <w:p>
-      <w:pPr>
-        <w:pStyle w:val="NoSpacing"/>
-        <w:rPr>
-          <w:rFonts w:ascii="Adobe Garamond Pro Bold" w:hAnsi="Adobe Garamond Pro Bold"/>
-          <w:color w:val="808080" w:themeColor="background1" w:themeShade="80"/>
-          <w:sz w:val="48"/>
-          <w:szCs w:val="48"/>
-        </w:rPr>
-      </w:pPr>
-    </w:p>
-    <w:p>
-      <w:pPr>
-        <w:pStyle w:val="NoSpacing"/>
-        <w:rPr>
-          <w:rFonts w:ascii="Adobe Garamond Pro Bold" w:hAnsi="Adobe Garamond Pro Bold"/>
-          <w:color w:val="808080" w:themeColor="background1" w:themeShade="80"/>
-          <w:sz w:val="48"/>
-          <w:szCs w:val="48"/>
-        </w:rPr>
-      </w:pPr>
-    </w:p>
-    <w:p>
-      <w:pPr>
-        <w:pStyle w:val="NoSpacing"/>
-        <w:rPr>
-          <w:rFonts w:ascii="Adobe Garamond Pro Bold" w:hAnsi="Adobe Garamond Pro Bold"/>
-          <w:color w:val="808080" w:themeColor="background1" w:themeShade="80"/>
-          <w:sz w:val="48"/>
-          <w:szCs w:val="48"/>
-        </w:rPr>
-      </w:pPr>
-    </w:p>
-    <w:p>
-      <w:pPr>
-        <w:rPr>
-          <w:rFonts w:ascii="Adobe Garamond Pro Bold" w:hAnsi="Adobe Garamond Pro Bold"/>
-          <w:color w:val="808080" w:themeColor="background1" w:themeShade="80"/>
-          <w:sz w:val="48"/>
-          <w:szCs w:val="48"/>
-        </w:rPr>
-      </w:pPr>
-      <w:r>
-        <w:rPr>
-          <w:rFonts w:ascii="Adobe Garamond Pro Bold" w:hAnsi="Adobe Garamond Pro Bold"/>
-          <w:color w:val="808080" w:themeColor="background1" w:themeShade="80"/>
-          <w:sz w:val="48"/>
-          <w:szCs w:val="48"/>
-        </w:rPr>
-        <w:br w:type="page"/>
-      </w:r>
     </w:p>
     <w:p>
       <w:pPr>
@@ -6676,7 +6689,7 @@
       </w:pPr>
     </w:p>
     <w:sectPr>
-      <w:footerReference w:type="default" r:id="rId29"/>
+      <w:footerReference w:type="default" r:id="rId30"/>
       <w:pgSz w:w="10080" w:h="12240" w:orient="landscape" w:code="5"/>
       <w:pgMar w:top="1440" w:right="1440" w:bottom="1440" w:left="1440" w:header="720" w:footer="720" w:gutter="0"/>
       <w:pgNumType w:start="0"/>
@@ -6697,7 +6710,7 @@
 </file>
 
 <file path=word/endnotes.xml><?xml version="1.0" encoding="utf-8"?>
-<w:endnotes xmlns:ve="http://schemas.openxmlformats.org/markup-compatibility/2006" xmlns:o="urn:schemas-microsoft-com:office:office" xmlns:r="http://schemas.openxmlformats.org/officeDocument/2006/relationships" xmlns:m="http://schemas.openxmlformats.org/officeDocument/2006/math" xmlns:v="urn:schemas-microsoft-com:vml" xmlns:wp="http://schemas.openxmlformats.org/drawingml/2006/wordprocessingDrawing" xmlns:w10="urn:schemas-microsoft-com:office:word" xmlns:w="http://schemas.openxmlformats.org/wordprocessingml/2006/main" xmlns:wne="http://schemas.microsoft.com/office/word/2006/wordml">
+<w:endnotes xmlns:wpc="http://schemas.microsoft.com/office/word/2010/wordprocessingCanvas" xmlns:mc="http://schemas.openxmlformats.org/markup-compatibility/2006" xmlns:o="urn:schemas-microsoft-com:office:office" xmlns:r="http://schemas.openxmlformats.org/officeDocument/2006/relationships" xmlns:m="http://schemas.openxmlformats.org/officeDocument/2006/math" xmlns:v="urn:schemas-microsoft-com:vml" xmlns:wp14="http://schemas.microsoft.com/office/word/2010/wordprocessingDrawing" xmlns:wp="http://schemas.openxmlformats.org/drawingml/2006/wordprocessingDrawing" xmlns:w10="urn:schemas-microsoft-com:office:word" xmlns:w="http://schemas.openxmlformats.org/wordprocessingml/2006/main" xmlns:w14="http://schemas.microsoft.com/office/word/2010/wordml" xmlns:wpg="http://schemas.microsoft.com/office/word/2010/wordprocessingGroup" xmlns:wpi="http://schemas.microsoft.com/office/word/2010/wordprocessingInk" xmlns:wne="http://schemas.microsoft.com/office/word/2006/wordml" xmlns:wps="http://schemas.microsoft.com/office/word/2010/wordprocessingShape" mc:Ignorable="w14 wp14">
   <w:endnote w:type="separator" w:id="-1">
     <w:p>
       <w:pPr>
@@ -6728,12 +6741,12 @@
 </file>
 
 <file path=word/footer1.xml><?xml version="1.0" encoding="utf-8"?>
-<w:ftr xmlns:ve="http://schemas.openxmlformats.org/markup-compatibility/2006" xmlns:o="urn:schemas-microsoft-com:office:office" xmlns:r="http://schemas.openxmlformats.org/officeDocument/2006/relationships" xmlns:m="http://schemas.openxmlformats.org/officeDocument/2006/math" xmlns:v="urn:schemas-microsoft-com:vml" xmlns:wp="http://schemas.openxmlformats.org/drawingml/2006/wordprocessingDrawing" xmlns:w10="urn:schemas-microsoft-com:office:word" xmlns:w="http://schemas.openxmlformats.org/wordprocessingml/2006/main" xmlns:wne="http://schemas.microsoft.com/office/word/2006/wordml">
+<w:ftr xmlns:wpc="http://schemas.microsoft.com/office/word/2010/wordprocessingCanvas" xmlns:mc="http://schemas.openxmlformats.org/markup-compatibility/2006" xmlns:o="urn:schemas-microsoft-com:office:office" xmlns:r="http://schemas.openxmlformats.org/officeDocument/2006/relationships" xmlns:m="http://schemas.openxmlformats.org/officeDocument/2006/math" xmlns:v="urn:schemas-microsoft-com:vml" xmlns:wp14="http://schemas.microsoft.com/office/word/2010/wordprocessingDrawing" xmlns:wp="http://schemas.openxmlformats.org/drawingml/2006/wordprocessingDrawing" xmlns:w10="urn:schemas-microsoft-com:office:word" xmlns:w="http://schemas.openxmlformats.org/wordprocessingml/2006/main" xmlns:w14="http://schemas.microsoft.com/office/word/2010/wordml" xmlns:wpg="http://schemas.microsoft.com/office/word/2010/wordprocessingGroup" xmlns:wpi="http://schemas.microsoft.com/office/word/2010/wordprocessingInk" xmlns:wne="http://schemas.microsoft.com/office/word/2006/wordml" xmlns:wps="http://schemas.microsoft.com/office/word/2010/wordprocessingShape" mc:Ignorable="w14 wp14">
   <w:tbl>
     <w:tblPr>
       <w:tblpPr w:leftFromText="187" w:rightFromText="187" w:vertAnchor="text" w:tblpY="1"/>
       <w:tblW w:w="5000" w:type="pct"/>
-      <w:tblLook w:val="04A0"/>
+      <w:tblLook w:val="04A0" w:firstRow="1" w:lastRow="0" w:firstColumn="1" w:lastColumn="0" w:noHBand="0" w:noVBand="1"/>
     </w:tblPr>
     <w:tblGrid>
       <w:gridCol w:w="3268"/>
@@ -6784,16 +6797,31 @@
             </w:rPr>
             <w:t xml:space="preserve">Page </w:t>
           </w:r>
-          <w:fldSimple w:instr=" PAGE  \* MERGEFORMAT ">
-            <w:r>
-              <w:rPr>
-                <w:rFonts w:asciiTheme="majorHAnsi" w:hAnsiTheme="majorHAnsi"/>
-                <w:b/>
-                <w:noProof/>
-              </w:rPr>
-              <w:t>17</w:t>
-            </w:r>
-          </w:fldSimple>
+          <w:r>
+            <w:fldChar w:fldCharType="begin"/>
+          </w:r>
+          <w:r>
+            <w:instrText xml:space="preserve"> PAGE  \* MERGEFORMAT </w:instrText>
+          </w:r>
+          <w:r>
+            <w:fldChar w:fldCharType="separate"/>
+          </w:r>
+          <w:r>
+            <w:rPr>
+              <w:rFonts w:asciiTheme="majorHAnsi" w:hAnsiTheme="majorHAnsi"/>
+              <w:b/>
+              <w:noProof/>
+            </w:rPr>
+            <w:t>1</w:t>
+          </w:r>
+          <w:r>
+            <w:rPr>
+              <w:rFonts w:asciiTheme="majorHAnsi" w:hAnsiTheme="majorHAnsi"/>
+              <w:b/>
+              <w:noProof/>
+            </w:rPr>
+            <w:fldChar w:fldCharType="end"/>
+          </w:r>
         </w:p>
       </w:tc>
       <w:tc>
@@ -6883,7 +6911,7 @@
 </file>
 
 <file path=word/footnotes.xml><?xml version="1.0" encoding="utf-8"?>
-<w:footnotes xmlns:ve="http://schemas.openxmlformats.org/markup-compatibility/2006" xmlns:o="urn:schemas-microsoft-com:office:office" xmlns:r="http://schemas.openxmlformats.org/officeDocument/2006/relationships" xmlns:m="http://schemas.openxmlformats.org/officeDocument/2006/math" xmlns:v="urn:schemas-microsoft-com:vml" xmlns:wp="http://schemas.openxmlformats.org/drawingml/2006/wordprocessingDrawing" xmlns:w10="urn:schemas-microsoft-com:office:word" xmlns:w="http://schemas.openxmlformats.org/wordprocessingml/2006/main" xmlns:wne="http://schemas.microsoft.com/office/word/2006/wordml">
+<w:footnotes xmlns:wpc="http://schemas.microsoft.com/office/word/2010/wordprocessingCanvas" xmlns:mc="http://schemas.openxmlformats.org/markup-compatibility/2006" xmlns:o="urn:schemas-microsoft-com:office:office" xmlns:r="http://schemas.openxmlformats.org/officeDocument/2006/relationships" xmlns:m="http://schemas.openxmlformats.org/officeDocument/2006/math" xmlns:v="urn:schemas-microsoft-com:vml" xmlns:wp14="http://schemas.microsoft.com/office/word/2010/wordprocessingDrawing" xmlns:wp="http://schemas.openxmlformats.org/drawingml/2006/wordprocessingDrawing" xmlns:w10="urn:schemas-microsoft-com:office:word" xmlns:w="http://schemas.openxmlformats.org/wordprocessingml/2006/main" xmlns:w14="http://schemas.microsoft.com/office/word/2010/wordml" xmlns:wpg="http://schemas.microsoft.com/office/word/2010/wordprocessingGroup" xmlns:wpi="http://schemas.microsoft.com/office/word/2010/wordprocessingInk" xmlns:wne="http://schemas.microsoft.com/office/word/2006/wordml" xmlns:wps="http://schemas.microsoft.com/office/word/2010/wordprocessingShape" mc:Ignorable="w14 wp14">
   <w:footnote w:type="separator" w:id="-1">
     <w:p>
       <w:pPr>
@@ -6914,7 +6942,7 @@
 </file>
 
 <file path=word/numbering.xml><?xml version="1.0" encoding="utf-8"?>
-<w:numbering xmlns:ve="http://schemas.openxmlformats.org/markup-compatibility/2006" xmlns:o="urn:schemas-microsoft-com:office:office" xmlns:r="http://schemas.openxmlformats.org/officeDocument/2006/relationships" xmlns:m="http://schemas.openxmlformats.org/officeDocument/2006/math" xmlns:v="urn:schemas-microsoft-com:vml" xmlns:wp="http://schemas.openxmlformats.org/drawingml/2006/wordprocessingDrawing" xmlns:w10="urn:schemas-microsoft-com:office:word" xmlns:w="http://schemas.openxmlformats.org/wordprocessingml/2006/main" xmlns:wne="http://schemas.microsoft.com/office/word/2006/wordml">
+<w:numbering xmlns:wpc="http://schemas.microsoft.com/office/word/2010/wordprocessingCanvas" xmlns:mc="http://schemas.openxmlformats.org/markup-compatibility/2006" xmlns:o="urn:schemas-microsoft-com:office:office" xmlns:r="http://schemas.openxmlformats.org/officeDocument/2006/relationships" xmlns:m="http://schemas.openxmlformats.org/officeDocument/2006/math" xmlns:v="urn:schemas-microsoft-com:vml" xmlns:wp14="http://schemas.microsoft.com/office/word/2010/wordprocessingDrawing" xmlns:wp="http://schemas.openxmlformats.org/drawingml/2006/wordprocessingDrawing" xmlns:w10="urn:schemas-microsoft-com:office:word" xmlns:w="http://schemas.openxmlformats.org/wordprocessingml/2006/main" xmlns:w14="http://schemas.microsoft.com/office/word/2010/wordml" xmlns:wpg="http://schemas.microsoft.com/office/word/2010/wordprocessingGroup" xmlns:wpi="http://schemas.microsoft.com/office/word/2010/wordprocessingInk" xmlns:wne="http://schemas.microsoft.com/office/word/2006/wordml" xmlns:wps="http://schemas.microsoft.com/office/word/2010/wordprocessingShape" mc:Ignorable="w14 wp14">
   <w:abstractNum w:abstractNumId="0">
     <w:nsid w:val="054E362B"/>
     <w:multiLevelType w:val="hybridMultilevel"/>
@@ -7902,7 +7930,7 @@
 </file>
 
 <file path=word/styles.xml><?xml version="1.0" encoding="utf-8"?>
-<w:styles xmlns:r="http://schemas.openxmlformats.org/officeDocument/2006/relationships" xmlns:w="http://schemas.openxmlformats.org/wordprocessingml/2006/main">
+<w:styles xmlns:mc="http://schemas.openxmlformats.org/markup-compatibility/2006" xmlns:r="http://schemas.openxmlformats.org/officeDocument/2006/relationships" xmlns:w="http://schemas.openxmlformats.org/wordprocessingml/2006/main" xmlns:w14="http://schemas.microsoft.com/office/word/2010/wordml" mc:Ignorable="w14">
   <w:docDefaults>
     <w:rPrDefault>
       <w:rPr>
@@ -8066,6 +8094,7 @@
   <w:style w:type="character" w:default="1" w:styleId="DefaultParagraphFont">
     <w:name w:val="Default Paragraph Font"/>
     <w:uiPriority w:val="1"/>
+    <w:semiHidden/>
     <w:unhideWhenUsed/>
   </w:style>
   <w:style w:type="table" w:default="1" w:styleId="TableNormal">
@@ -8073,7 +8102,6 @@
     <w:uiPriority w:val="99"/>
     <w:semiHidden/>
     <w:unhideWhenUsed/>
-    <w:qFormat/>
     <w:tblPr>
       <w:tblInd w:w="0" w:type="dxa"/>
       <w:tblCellMar>
@@ -8284,6 +8312,196 @@
       <w:iCs/>
       <w:color w:val="808080" w:themeColor="text1" w:themeTint="7F"/>
     </w:rPr>
+  </w:style>
+</w:styles>
+</file>
+
+<file path=word/stylesWithEffects.xml><?xml version="1.0" encoding="utf-8"?>
+<w:styles xmlns:wpc="http://schemas.microsoft.com/office/word/2010/wordprocessingCanvas" xmlns:mc="http://schemas.openxmlformats.org/markup-compatibility/2006" xmlns:o="urn:schemas-microsoft-com:office:office" xmlns:r="http://schemas.openxmlformats.org/officeDocument/2006/relationships" xmlns:m="http://schemas.openxmlformats.org/officeDocument/2006/math" xmlns:v="urn:schemas-microsoft-com:vml" xmlns:wp14="http://schemas.microsoft.com/office/word/2010/wordprocessingDrawing" xmlns:wp="http://schemas.openxmlformats.org/drawingml/2006/wordprocessingDrawing" xmlns:w10="urn:schemas-microsoft-com:office:word" xmlns:w="http://schemas.openxmlformats.org/wordprocessingml/2006/main" xmlns:w14="http://schemas.microsoft.com/office/word/2010/wordml" xmlns:wpg="http://schemas.microsoft.com/office/word/2010/wordprocessingGroup" xmlns:wpi="http://schemas.microsoft.com/office/word/2010/wordprocessingInk" xmlns:wne="http://schemas.microsoft.com/office/word/2006/wordml" xmlns:wps="http://schemas.microsoft.com/office/word/2010/wordprocessingShape" mc:Ignorable="w14 wp14">
+  <w:docDefaults>
+    <w:rPrDefault>
+      <w:rPr>
+        <w:rFonts w:asciiTheme="minorHAnsi" w:eastAsiaTheme="minorEastAsia" w:hAnsiTheme="minorHAnsi" w:cstheme="minorBidi"/>
+        <w:sz w:val="22"/>
+        <w:szCs w:val="22"/>
+        <w:lang w:val="en-US" w:eastAsia="en-US" w:bidi="ar-SA"/>
+      </w:rPr>
+    </w:rPrDefault>
+    <w:pPrDefault>
+      <w:pPr>
+        <w:spacing w:after="200" w:line="276" w:lineRule="auto"/>
+      </w:pPr>
+    </w:pPrDefault>
+  </w:docDefaults>
+  <w:latentStyles w:defLockedState="0" w:defUIPriority="99" w:defSemiHidden="1" w:defUnhideWhenUsed="1" w:defQFormat="0" w:count="267">
+    <w:lsdException w:name="Normal" w:semiHidden="0" w:uiPriority="0" w:unhideWhenUsed="0" w:qFormat="1"/>
+    <w:lsdException w:name="heading 1" w:semiHidden="0" w:uiPriority="9" w:unhideWhenUsed="0" w:qFormat="1"/>
+    <w:lsdException w:name="heading 2" w:uiPriority="9" w:qFormat="1"/>
+    <w:lsdException w:name="heading 3" w:uiPriority="9" w:qFormat="1"/>
+    <w:lsdException w:name="heading 4" w:uiPriority="9" w:qFormat="1"/>
+    <w:lsdException w:name="heading 5" w:uiPriority="9" w:qFormat="1"/>
+    <w:lsdException w:name="heading 6" w:uiPriority="9" w:qFormat="1"/>
+    <w:lsdException w:name="heading 7" w:uiPriority="9" w:qFormat="1"/>
+    <w:lsdException w:name="heading 8" w:uiPriority="9" w:qFormat="1"/>
+    <w:lsdException w:name="heading 9" w:uiPriority="9" w:qFormat="1"/>
+    <w:lsdException w:name="toc 1" w:uiPriority="39"/>
+    <w:lsdException w:name="toc 2" w:uiPriority="39"/>
+    <w:lsdException w:name="toc 3" w:uiPriority="39"/>
+    <w:lsdException w:name="toc 4" w:uiPriority="39"/>
+    <w:lsdException w:name="toc 5" w:uiPriority="39"/>
+    <w:lsdException w:name="toc 6" w:uiPriority="39"/>
+    <w:lsdException w:name="toc 7" w:uiPriority="39"/>
+    <w:lsdException w:name="toc 8" w:uiPriority="39"/>
+    <w:lsdException w:name="toc 9" w:uiPriority="39"/>
+    <w:lsdException w:name="caption" w:uiPriority="35" w:qFormat="1"/>
+    <w:lsdException w:name="Title" w:semiHidden="0" w:uiPriority="10" w:unhideWhenUsed="0" w:qFormat="1"/>
+    <w:lsdException w:name="Default Paragraph Font" w:uiPriority="1"/>
+    <w:lsdException w:name="Subtitle" w:semiHidden="0" w:uiPriority="11" w:unhideWhenUsed="0" w:qFormat="1"/>
+    <w:lsdException w:name="Strong" w:semiHidden="0" w:uiPriority="22" w:unhideWhenUsed="0" w:qFormat="1"/>
+    <w:lsdException w:name="Emphasis" w:semiHidden="0" w:uiPriority="20" w:unhideWhenUsed="0" w:qFormat="1"/>
+    <w:lsdException w:name="Table Grid" w:semiHidden="0" w:uiPriority="59" w:unhideWhenUsed="0"/>
+    <w:lsdException w:name="Placeholder Text" w:unhideWhenUsed="0"/>
+    <w:lsdException w:name="No Spacing" w:semiHidden="0" w:uiPriority="1" w:unhideWhenUsed="0" w:qFormat="1"/>
+    <w:lsdException w:name="Light Shading" w:semiHidden="0" w:uiPriority="60" w:unhideWhenUsed="0"/>
+    <w:lsdException w:name="Light List" w:semiHidden="0" w:uiPriority="61" w:unhideWhenUsed="0"/>
+    <w:lsdException w:name="Light Grid" w:semiHidden="0" w:uiPriority="62" w:unhideWhenUsed="0"/>
+    <w:lsdException w:name="Medium Shading 1" w:semiHidden="0" w:uiPriority="63" w:unhideWhenUsed="0"/>
+    <w:lsdException w:name="Medium Shading 2" w:semiHidden="0" w:uiPriority="64" w:unhideWhenUsed="0"/>
+    <w:lsdException w:name="Medium List 1" w:semiHidden="0" w:uiPriority="65" w:unhideWhenUsed="0"/>
+    <w:lsdException w:name="Medium List 2" w:semiHidden="0" w:uiPriority="66" w:unhideWhenUsed="0"/>
+    <w:lsdException w:name="Medium Grid 1" w:semiHidden="0" w:uiPriority="67" w:unhideWhenUsed="0"/>
+    <w:lsdException w:name="Medium Grid 2" w:semiHidden="0" w:uiPriority="68" w:unhideWhenUsed="0"/>
+    <w:lsdException w:name="Medium Grid 3" w:semiHidden="0" w:uiPriority="69" w:unhideWhenUsed="0"/>
+    <w:lsdException w:name="Dark List" w:semiHidden="0" w:uiPriority="70" w:unhideWhenUsed="0"/>
+    <w:lsdException w:name="Colorful Shading" w:semiHidden="0" w:uiPriority="71" w:unhideWhenUsed="0"/>
+    <w:lsdException w:name="Colorful List" w:semiHidden="0" w:uiPriority="72" w:unhideWhenUsed="0"/>
+    <w:lsdException w:name="Colorful Grid" w:semiHidden="0" w:uiPriority="73" w:unhideWhenUsed="0"/>
+    <w:lsdException w:name="Light Shading Accent 1" w:semiHidden="0" w:uiPriority="60" w:unhideWhenUsed="0"/>
+    <w:lsdException w:name="Light List Accent 1" w:semiHidden="0" w:uiPriority="61" w:unhideWhenUsed="0"/>
+    <w:lsdException w:name="Light Grid Accent 1" w:semiHidden="0" w:uiPriority="62" w:unhideWhenUsed="0"/>
+    <w:lsdException w:name="Medium Shading 1 Accent 1" w:semiHidden="0" w:uiPriority="63" w:unhideWhenUsed="0"/>
+    <w:lsdException w:name="Medium Shading 2 Accent 1" w:semiHidden="0" w:uiPriority="64" w:unhideWhenUsed="0"/>
+    <w:lsdException w:name="Medium List 1 Accent 1" w:semiHidden="0" w:uiPriority="65" w:unhideWhenUsed="0"/>
+    <w:lsdException w:name="Revision" w:unhideWhenUsed="0"/>
+    <w:lsdException w:name="List Paragraph" w:semiHidden="0" w:uiPriority="34" w:unhideWhenUsed="0" w:qFormat="1"/>
+    <w:lsdException w:name="Quote" w:semiHidden="0" w:uiPriority="29" w:unhideWhenUsed="0" w:qFormat="1"/>
+    <w:lsdException w:name="Intense Quote" w:semiHidden="0" w:uiPriority="30" w:unhideWhenUsed="0" w:qFormat="1"/>
+    <w:lsdException w:name="Medium List 2 Accent 1" w:semiHidden="0" w:uiPriority="66" w:unhideWhenUsed="0"/>
+    <w:lsdException w:name="Medium Grid 1 Accent 1" w:semiHidden="0" w:uiPriority="67" w:unhideWhenUsed="0"/>
+    <w:lsdException w:name="Medium Grid 2 Accent 1" w:semiHidden="0" w:uiPriority="68" w:unhideWhenUsed="0"/>
+    <w:lsdException w:name="Medium Grid 3 Accent 1" w:semiHidden="0" w:uiPriority="69" w:unhideWhenUsed="0"/>
+    <w:lsdException w:name="Dark List Accent 1" w:semiHidden="0" w:uiPriority="70" w:unhideWhenUsed="0"/>
+    <w:lsdException w:name="Colorful Shading Accent 1" w:semiHidden="0" w:uiPriority="71" w:unhideWhenUsed="0"/>
+    <w:lsdException w:name="Colorful List Accent 1" w:semiHidden="0" w:uiPriority="72" w:unhideWhenUsed="0"/>
+    <w:lsdException w:name="Colorful Grid Accent 1" w:semiHidden="0" w:uiPriority="73" w:unhideWhenUsed="0"/>
+    <w:lsdException w:name="Light Shading Accent 2" w:semiHidden="0" w:uiPriority="60" w:unhideWhenUsed="0"/>
+    <w:lsdException w:name="Light List Accent 2" w:semiHidden="0" w:uiPriority="61" w:unhideWhenUsed="0"/>
+    <w:lsdException w:name="Light Grid Accent 2" w:semiHidden="0" w:uiPriority="62" w:unhideWhenUsed="0"/>
+    <w:lsdException w:name="Medium Shading 1 Accent 2" w:semiHidden="0" w:uiPriority="63" w:unhideWhenUsed="0"/>
+    <w:lsdException w:name="Medium Shading 2 Accent 2" w:semiHidden="0" w:uiPriority="64" w:unhideWhenUsed="0"/>
+    <w:lsdException w:name="Medium List 1 Accent 2" w:semiHidden="0" w:uiPriority="65" w:unhideWhenUsed="0"/>
+    <w:lsdException w:name="Medium List 2 Accent 2" w:semiHidden="0" w:uiPriority="66" w:unhideWhenUsed="0"/>
+    <w:lsdException w:name="Medium Grid 1 Accent 2" w:semiHidden="0" w:uiPriority="67" w:unhideWhenUsed="0"/>
+    <w:lsdException w:name="Medium Grid 2 Accent 2" w:semiHidden="0" w:uiPriority="68" w:unhideWhenUsed="0"/>
+    <w:lsdException w:name="Medium Grid 3 Accent 2" w:semiHidden="0" w:uiPriority="69" w:unhideWhenUsed="0"/>
+    <w:lsdException w:name="Dark List Accent 2" w:semiHidden="0" w:uiPriority="70" w:unhideWhenUsed="0"/>
+    <w:lsdException w:name="Colorful Shading Accent 2" w:semiHidden="0" w:uiPriority="71" w:unhideWhenUsed="0"/>
+    <w:lsdException w:name="Colorful List Accent 2" w:semiHidden="0" w:uiPriority="72" w:unhideWhenUsed="0"/>
+    <w:lsdException w:name="Colorful Grid Accent 2" w:semiHidden="0" w:uiPriority="73" w:unhideWhenUsed="0"/>
+    <w:lsdException w:name="Light Shading Accent 3" w:semiHidden="0" w:uiPriority="60" w:unhideWhenUsed="0"/>
+    <w:lsdException w:name="Light List Accent 3" w:semiHidden="0" w:uiPriority="61" w:unhideWhenUsed="0"/>
+    <w:lsdException w:name="Light Grid Accent 3" w:semiHidden="0" w:uiPriority="62" w:unhideWhenUsed="0"/>
+    <w:lsdException w:name="Medium Shading 1 Accent 3" w:semiHidden="0" w:uiPriority="63" w:unhideWhenUsed="0"/>
+    <w:lsdException w:name="Medium Shading 2 Accent 3" w:semiHidden="0" w:uiPriority="64" w:unhideWhenUsed="0"/>
+    <w:lsdException w:name="Medium List 1 Accent 3" w:semiHidden="0" w:uiPriority="65" w:unhideWhenUsed="0"/>
+    <w:lsdException w:name="Medium List 2 Accent 3" w:semiHidden="0" w:uiPriority="66" w:unhideWhenUsed="0"/>
+    <w:lsdException w:name="Medium Grid 1 Accent 3" w:semiHidden="0" w:uiPriority="67" w:unhideWhenUsed="0"/>
+    <w:lsdException w:name="Medium Grid 2 Accent 3" w:semiHidden="0" w:uiPriority="68" w:unhideWhenUsed="0"/>
+    <w:lsdException w:name="Medium Grid 3 Accent 3" w:semiHidden="0" w:uiPriority="69" w:unhideWhenUsed="0"/>
+    <w:lsdException w:name="Dark List Accent 3" w:semiHidden="0" w:uiPriority="70" w:unhideWhenUsed="0"/>
+    <w:lsdException w:name="Colorful Shading Accent 3" w:semiHidden="0" w:uiPriority="71" w:unhideWhenUsed="0"/>
+    <w:lsdException w:name="Colorful List Accent 3" w:semiHidden="0" w:uiPriority="72" w:unhideWhenUsed="0"/>
+    <w:lsdException w:name="Colorful Grid Accent 3" w:semiHidden="0" w:uiPriority="73" w:unhideWhenUsed="0"/>
+    <w:lsdException w:name="Light Shading Accent 4" w:semiHidden="0" w:uiPriority="60" w:unhideWhenUsed="0"/>
+    <w:lsdException w:name="Light List Accent 4" w:semiHidden="0" w:uiPriority="61" w:unhideWhenUsed="0"/>
+    <w:lsdException w:name="Light Grid Accent 4" w:semiHidden="0" w:uiPriority="62" w:unhideWhenUsed="0"/>
+    <w:lsdException w:name="Medium Shading 1 Accent 4" w:semiHidden="0" w:uiPriority="63" w:unhideWhenUsed="0"/>
+    <w:lsdException w:name="Medium Shading 2 Accent 4" w:semiHidden="0" w:uiPriority="64" w:unhideWhenUsed="0"/>
+    <w:lsdException w:name="Medium List 1 Accent 4" w:semiHidden="0" w:uiPriority="65" w:unhideWhenUsed="0"/>
+    <w:lsdException w:name="Medium List 2 Accent 4" w:semiHidden="0" w:uiPriority="66" w:unhideWhenUsed="0"/>
+    <w:lsdException w:name="Medium Grid 1 Accent 4" w:semiHidden="0" w:uiPriority="67" w:unhideWhenUsed="0"/>
+    <w:lsdException w:name="Medium Grid 2 Accent 4" w:semiHidden="0" w:uiPriority="68" w:unhideWhenUsed="0"/>
+    <w:lsdException w:name="Medium Grid 3 Accent 4" w:semiHidden="0" w:uiPriority="69" w:unhideWhenUsed="0"/>
+    <w:lsdException w:name="Dark List Accent 4" w:semiHidden="0" w:uiPriority="70" w:unhideWhenUsed="0"/>
+    <w:lsdException w:name="Colorful Shading Accent 4" w:semiHidden="0" w:uiPriority="71" w:unhideWhenUsed="0"/>
+    <w:lsdException w:name="Colorful List Accent 4" w:semiHidden="0" w:uiPriority="72" w:unhideWhenUsed="0"/>
+    <w:lsdException w:name="Colorful Grid Accent 4" w:semiHidden="0" w:uiPriority="73" w:unhideWhenUsed="0"/>
+    <w:lsdException w:name="Light Shading Accent 5" w:semiHidden="0" w:uiPriority="60" w:unhideWhenUsed="0"/>
+    <w:lsdException w:name="Light List Accent 5" w:semiHidden="0" w:uiPriority="61" w:unhideWhenUsed="0"/>
+    <w:lsdException w:name="Light Grid Accent 5" w:semiHidden="0" w:uiPriority="62" w:unhideWhenUsed="0"/>
+    <w:lsdException w:name="Medium Shading 1 Accent 5" w:semiHidden="0" w:uiPriority="63" w:unhideWhenUsed="0"/>
+    <w:lsdException w:name="Medium Shading 2 Accent 5" w:semiHidden="0" w:uiPriority="64" w:unhideWhenUsed="0"/>
+    <w:lsdException w:name="Medium List 1 Accent 5" w:semiHidden="0" w:uiPriority="65" w:unhideWhenUsed="0"/>
+    <w:lsdException w:name="Medium List 2 Accent 5" w:semiHidden="0" w:uiPriority="66" w:unhideWhenUsed="0"/>
+    <w:lsdException w:name="Medium Grid 1 Accent 5" w:semiHidden="0" w:uiPriority="67" w:unhideWhenUsed="0"/>
+    <w:lsdException w:name="Medium Grid 2 Accent 5" w:semiHidden="0" w:uiPriority="68" w:unhideWhenUsed="0"/>
+    <w:lsdException w:name="Medium Grid 3 Accent 5" w:semiHidden="0" w:uiPriority="69" w:unhideWhenUsed="0"/>
+    <w:lsdException w:name="Dark List Accent 5" w:semiHidden="0" w:uiPriority="70" w:unhideWhenUsed="0"/>
+    <w:lsdException w:name="Colorful Shading Accent 5" w:semiHidden="0" w:uiPriority="71" w:unhideWhenUsed="0"/>
+    <w:lsdException w:name="Colorful List Accent 5" w:semiHidden="0" w:uiPriority="72" w:unhideWhenUsed="0"/>
+    <w:lsdException w:name="Colorful Grid Accent 5" w:semiHidden="0" w:uiPriority="73" w:unhideWhenUsed="0"/>
+    <w:lsdException w:name="Light Shading Accent 6" w:semiHidden="0" w:uiPriority="60" w:unhideWhenUsed="0"/>
+    <w:lsdException w:name="Light List Accent 6" w:semiHidden="0" w:uiPriority="61" w:unhideWhenUsed="0"/>
+    <w:lsdException w:name="Light Grid Accent 6" w:semiHidden="0" w:uiPriority="62" w:unhideWhenUsed="0"/>
+    <w:lsdException w:name="Medium Shading 1 Accent 6" w:semiHidden="0" w:uiPriority="63" w:unhideWhenUsed="0"/>
+    <w:lsdException w:name="Medium Shading 2 Accent 6" w:semiHidden="0" w:uiPriority="64" w:unhideWhenUsed="0"/>
+    <w:lsdException w:name="Medium List 1 Accent 6" w:semiHidden="0" w:uiPriority="65" w:unhideWhenUsed="0"/>
+    <w:lsdException w:name="Medium List 2 Accent 6" w:semiHidden="0" w:uiPriority="66" w:unhideWhenUsed="0"/>
+    <w:lsdException w:name="Medium Grid 1 Accent 6" w:semiHidden="0" w:uiPriority="67" w:unhideWhenUsed="0"/>
+    <w:lsdException w:name="Medium Grid 2 Accent 6" w:semiHidden="0" w:uiPriority="68" w:unhideWhenUsed="0"/>
+    <w:lsdException w:name="Medium Grid 3 Accent 6" w:semiHidden="0" w:uiPriority="69" w:unhideWhenUsed="0"/>
+    <w:lsdException w:name="Dark List Accent 6" w:semiHidden="0" w:uiPriority="70" w:unhideWhenUsed="0"/>
+    <w:lsdException w:name="Colorful Shading Accent 6" w:semiHidden="0" w:uiPriority="71" w:unhideWhenUsed="0"/>
+    <w:lsdException w:name="Colorful List Accent 6" w:semiHidden="0" w:uiPriority="72" w:unhideWhenUsed="0"/>
+    <w:lsdException w:name="Colorful Grid Accent 6" w:semiHidden="0" w:uiPriority="73" w:unhideWhenUsed="0"/>
+    <w:lsdException w:name="Subtle Emphasis" w:semiHidden="0" w:uiPriority="19" w:unhideWhenUsed="0" w:qFormat="1"/>
+    <w:lsdException w:name="Intense Emphasis" w:semiHidden="0" w:uiPriority="21" w:unhideWhenUsed="0" w:qFormat="1"/>
+    <w:lsdException w:name="Subtle Reference" w:semiHidden="0" w:uiPriority="31" w:unhideWhenUsed="0" w:qFormat="1"/>
+    <w:lsdException w:name="Intense Reference" w:semiHidden="0" w:uiPriority="32" w:unhideWhenUsed="0" w:qFormat="1"/>
+    <w:lsdException w:name="Book Title" w:semiHidden="0" w:uiPriority="33" w:unhideWhenUsed="0" w:qFormat="1"/>
+    <w:lsdException w:name="Bibliography" w:uiPriority="37"/>
+    <w:lsdException w:name="TOC Heading" w:uiPriority="39" w:qFormat="1"/>
+  </w:latentStyles>
+  <w:style w:type="paragraph" w:default="1" w:styleId="Normal">
+    <w:name w:val="Normal"/>
+    <w:qFormat/>
+  </w:style>
+  <w:style w:type="character" w:default="1" w:styleId="DefaultParagraphFont">
+    <w:name w:val="Default Paragraph Font"/>
+    <w:uiPriority w:val="1"/>
+    <w:semiHidden/>
+    <w:unhideWhenUsed/>
+  </w:style>
+  <w:style w:type="table" w:default="1" w:styleId="TableNormal">
+    <w:name w:val="Normal Table"/>
+    <w:uiPriority w:val="99"/>
+    <w:semiHidden/>
+    <w:unhideWhenUsed/>
+    <w:tblPr>
+      <w:tblInd w:w="0" w:type="dxa"/>
+      <w:tblCellMar>
+        <w:top w:w="0" w:type="dxa"/>
+        <w:left w:w="108" w:type="dxa"/>
+        <w:bottom w:w="0" w:type="dxa"/>
+        <w:right w:w="108" w:type="dxa"/>
+      </w:tblCellMar>
+    </w:tblPr>
+  </w:style>
+  <w:style w:type="numbering" w:default="1" w:styleId="NoList">
+    <w:name w:val="No List"/>
+    <w:uiPriority w:val="99"/>
+    <w:semiHidden/>
+    <w:unhideWhenUsed/>
   </w:style>
 </w:styles>
 </file>
@@ -8576,7 +8794,7 @@
 </file>
 
 <file path=customXml/itemProps1.xml><?xml version="1.0" encoding="utf-8"?>
-<ds:datastoreItem xmlns:ds="http://schemas.openxmlformats.org/officeDocument/2006/customXml" ds:itemID="{4FA6F6B9-ADFB-47CD-B009-75569A8C5B39}">
+<ds:datastoreItem xmlns:ds="http://schemas.openxmlformats.org/officeDocument/2006/customXml" ds:itemID="{4863C308-2CDC-45CF-A972-7752EE9AF40B}">
   <ds:schemaRefs>
     <ds:schemaRef ds:uri="http://schemas.openxmlformats.org/officeDocument/2006/bibliography"/>
   </ds:schemaRefs>

</xml_diff>